<commit_message>
Arreglos de uml y documento
</commit_message>
<xml_diff>
--- a/Lab 1 Diseño.docx
+++ b/Lab 1 Diseño.docx
@@ -150,7 +150,10 @@
       </w:r>
       <w:proofErr w:type="gramStart"/>
       <w:r>
-        <w:t>Estado(</w:t>
+        <w:t>e</w:t>
+      </w:r>
+      <w:r>
+        <w:t>stado(</w:t>
       </w:r>
       <w:proofErr w:type="gramEnd"/>
       <w:r>
@@ -175,7 +178,10 @@
       </w:r>
       <w:proofErr w:type="gramStart"/>
       <w:r>
-        <w:t>Frecuencia(</w:t>
+        <w:t>f</w:t>
+      </w:r>
+      <w:r>
+        <w:t>recuencia(</w:t>
       </w:r>
       <w:proofErr w:type="gramEnd"/>
       <w:r>
@@ -196,7 +202,10 @@
       </w:r>
       <w:proofErr w:type="spellEnd"/>
       <w:r>
-        <w:t xml:space="preserve"> Cambiar(</w:t>
+        <w:t xml:space="preserve"> c</w:t>
+      </w:r>
+      <w:r>
+        <w:t>ambiar(</w:t>
       </w:r>
       <w:proofErr w:type="spellStart"/>
       <w:r>
@@ -225,7 +234,6 @@
         <w:t xml:space="preserve">Void </w:t>
       </w:r>
       <w:proofErr w:type="spellStart"/>
-      <w:proofErr w:type="gramStart"/>
       <w:r>
         <w:rPr>
           <w:lang w:val="en-US"/>
@@ -239,7 +247,14 @@
         </w:rPr>
         <w:t>(</w:t>
       </w:r>
-      <w:proofErr w:type="gramEnd"/>
+      <w:proofErr w:type="spellStart"/>
+      <w:r>
+        <w:rPr>
+          <w:lang w:val="en-US"/>
+        </w:rPr>
+        <w:t>int</w:t>
+      </w:r>
+      <w:proofErr w:type="spellEnd"/>
       <w:r>
         <w:rPr>
           <w:lang w:val="en-US"/>
@@ -296,88 +311,41 @@
     <w:p>
       <w:pPr>
         <w:pStyle w:val="NoSpacing"/>
-        <w:rPr>
-          <w:lang w:val="en-US"/>
-        </w:rPr>
-      </w:pPr>
-    </w:p>
-    <w:p>
-      <w:pPr>
-        <w:pStyle w:val="NoSpacing"/>
-        <w:rPr>
-          <w:lang w:val="en-US"/>
-        </w:rPr>
-      </w:pPr>
-    </w:p>
-    <w:p>
-      <w:pPr>
-        <w:pStyle w:val="NoSpacing"/>
-      </w:pPr>
-      <w:r>
-        <w:rPr>
-          <w:b/>
-          <w:sz w:val="24"/>
-        </w:rPr>
-        <w:t xml:space="preserve">Radio: </w:t>
-      </w:r>
-      <w:r>
-        <w:rPr>
-          <w:b/>
-          <w:sz w:val="24"/>
-        </w:rPr>
-        <w:t xml:space="preserve"> </w:t>
-      </w:r>
-      <w:r>
-        <w:tab/>
-      </w:r>
-    </w:p>
-    <w:p>
-      <w:pPr>
-        <w:pStyle w:val="NoSpacing"/>
-        <w:rPr>
-          <w:b/>
-        </w:rPr>
-      </w:pPr>
-      <w:r>
-        <w:tab/>
-      </w:r>
-      <w:r>
-        <w:rPr>
-          <w:color w:val="4472C4" w:themeColor="accent5"/>
-        </w:rPr>
-        <w:t>Atributos:</w:t>
-      </w:r>
-      <w:r>
-        <w:tab/>
-      </w:r>
-    </w:p>
-    <w:p>
-      <w:pPr>
-        <w:pStyle w:val="NoSpacing"/>
         <w:numPr>
           <w:ilvl w:val="0"/>
           <w:numId w:val="2"/>
         </w:numPr>
-      </w:pPr>
-      <w:proofErr w:type="spellStart"/>
-      <w:r>
-        <w:t>Boole</w:t>
-      </w:r>
-      <w:r>
-        <w:t>a</w:t>
-      </w:r>
-      <w:r>
-        <w:t>n</w:t>
-      </w:r>
-      <w:proofErr w:type="spellEnd"/>
-      <w:r>
-        <w:t xml:space="preserve"> </w:t>
-      </w:r>
-      <w:r>
-        <w:t>Estado</w:t>
-      </w:r>
-      <w:r>
-        <w:t>()</w:t>
+        <w:rPr>
+          <w:lang w:val="en-US"/>
+        </w:rPr>
+      </w:pPr>
+      <w:r>
+        <w:rPr>
+          <w:lang w:val="en-US"/>
+        </w:rPr>
+        <w:t xml:space="preserve">Boolean </w:t>
+      </w:r>
+      <w:proofErr w:type="spellStart"/>
+      <w:proofErr w:type="gramStart"/>
+      <w:r>
+        <w:rPr>
+          <w:lang w:val="en-US"/>
+        </w:rPr>
+        <w:t>getFrecuencia</w:t>
+      </w:r>
+      <w:proofErr w:type="spellEnd"/>
+      <w:r>
+        <w:rPr>
+          <w:lang w:val="en-US"/>
+        </w:rPr>
+        <w:t>(</w:t>
+      </w:r>
+      <w:proofErr w:type="gramEnd"/>
+      <w:r>
+        <w:rPr>
+          <w:lang w:val="en-US"/>
+        </w:rPr>
+        <w:t>)</w:t>
       </w:r>
     </w:p>
     <w:p>
@@ -387,31 +355,37 @@
           <w:ilvl w:val="0"/>
           <w:numId w:val="2"/>
         </w:numPr>
-      </w:pPr>
-      <w:proofErr w:type="spellStart"/>
-      <w:r>
-        <w:t>Float</w:t>
-      </w:r>
-      <w:proofErr w:type="spellEnd"/>
-      <w:r>
-        <w:t xml:space="preserve"> </w:t>
-      </w:r>
+        <w:rPr>
+          <w:lang w:val="en-US"/>
+        </w:rPr>
+      </w:pPr>
+      <w:r>
+        <w:rPr>
+          <w:lang w:val="en-US"/>
+        </w:rPr>
+        <w:t xml:space="preserve">Float </w:t>
+      </w:r>
+      <w:proofErr w:type="spellStart"/>
       <w:proofErr w:type="gramStart"/>
       <w:r>
-        <w:t>E</w:t>
-      </w:r>
-      <w:r>
-        <w:t>staciones</w:t>
-      </w:r>
-      <w:r>
-        <w:t>[</w:t>
+        <w:rPr>
+          <w:lang w:val="en-US"/>
+        </w:rPr>
+        <w:t>getEmisora</w:t>
+      </w:r>
+      <w:proofErr w:type="spellEnd"/>
+      <w:r>
+        <w:rPr>
+          <w:lang w:val="en-US"/>
+        </w:rPr>
+        <w:t>(</w:t>
       </w:r>
       <w:proofErr w:type="gramEnd"/>
       <w:r>
-        <w:t>]</w:t>
-      </w:r>
-      <w:r>
-        <w:t xml:space="preserve"> </w:t>
+        <w:rPr>
+          <w:lang w:val="en-US"/>
+        </w:rPr>
+        <w:t>)</w:t>
       </w:r>
     </w:p>
     <w:p>
@@ -421,31 +395,95 @@
           <w:ilvl w:val="0"/>
           <w:numId w:val="2"/>
         </w:numPr>
-      </w:pPr>
-      <w:proofErr w:type="spellStart"/>
-      <w:r>
-        <w:t>Float</w:t>
-      </w:r>
-      <w:proofErr w:type="spellEnd"/>
-      <w:r>
+        <w:rPr>
+          <w:lang w:val="en-US"/>
+        </w:rPr>
+      </w:pPr>
+      <w:r>
+        <w:rPr>
+          <w:lang w:val="en-US"/>
+        </w:rPr>
+        <w:t xml:space="preserve">Boolean </w:t>
+      </w:r>
+      <w:proofErr w:type="spellStart"/>
+      <w:proofErr w:type="gramStart"/>
+      <w:r>
+        <w:rPr>
+          <w:lang w:val="en-US"/>
+        </w:rPr>
+        <w:t>getEstado</w:t>
+      </w:r>
+      <w:proofErr w:type="spellEnd"/>
+      <w:r>
+        <w:rPr>
+          <w:lang w:val="en-US"/>
+        </w:rPr>
+        <w:t>(</w:t>
+      </w:r>
+      <w:proofErr w:type="gramEnd"/>
+      <w:r>
+        <w:rPr>
+          <w:lang w:val="en-US"/>
+        </w:rPr>
+        <w:t>)</w:t>
+      </w:r>
+    </w:p>
+    <w:p>
+      <w:pPr>
+        <w:pStyle w:val="NoSpacing"/>
+        <w:rPr>
+          <w:lang w:val="en-US"/>
+        </w:rPr>
+      </w:pPr>
+    </w:p>
+    <w:p>
+      <w:pPr>
+        <w:pStyle w:val="NoSpacing"/>
+        <w:rPr>
+          <w:lang w:val="en-US"/>
+        </w:rPr>
+      </w:pPr>
+    </w:p>
+    <w:p>
+      <w:pPr>
+        <w:pStyle w:val="NoSpacing"/>
+      </w:pPr>
+      <w:r>
+        <w:rPr>
+          <w:b/>
+          <w:sz w:val="24"/>
+        </w:rPr>
+        <w:t xml:space="preserve">Radio: </w:t>
+      </w:r>
+      <w:r>
+        <w:rPr>
+          <w:b/>
+          <w:sz w:val="24"/>
+        </w:rPr>
         <w:t xml:space="preserve"> </w:t>
       </w:r>
-      <w:proofErr w:type="spellStart"/>
-      <w:r>
-        <w:t>Emisora</w:t>
-      </w:r>
-      <w:r>
-        <w:t>FM</w:t>
-      </w:r>
-      <w:proofErr w:type="spellEnd"/>
-      <w:r>
-        <w:t xml:space="preserve"> </w:t>
-      </w:r>
-      <w:r>
-        <w:t>(</w:t>
-      </w:r>
-      <w:r>
-        <w:t>)</w:t>
+      <w:r>
+        <w:tab/>
+      </w:r>
+    </w:p>
+    <w:p>
+      <w:pPr>
+        <w:pStyle w:val="NoSpacing"/>
+        <w:rPr>
+          <w:b/>
+        </w:rPr>
+      </w:pPr>
+      <w:r>
+        <w:tab/>
+      </w:r>
+      <w:r>
+        <w:rPr>
+          <w:color w:val="4472C4" w:themeColor="accent5"/>
+        </w:rPr>
+        <w:t>Atributos:</w:t>
+      </w:r>
+      <w:r>
+        <w:tab/>
       </w:r>
     </w:p>
     <w:p>
@@ -458,22 +496,23 @@
       </w:pPr>
       <w:proofErr w:type="spellStart"/>
       <w:r>
-        <w:t>Float</w:t>
+        <w:t>Boole</w:t>
+      </w:r>
+      <w:r>
+        <w:t>a</w:t>
+      </w:r>
+      <w:r>
+        <w:t>n</w:t>
       </w:r>
       <w:proofErr w:type="spellEnd"/>
       <w:r>
         <w:t xml:space="preserve"> </w:t>
       </w:r>
-      <w:proofErr w:type="spellStart"/>
-      <w:r>
-        <w:t>EmisoraAM</w:t>
-      </w:r>
-      <w:proofErr w:type="spellEnd"/>
-      <w:r>
-        <w:t xml:space="preserve"> (</w:t>
-      </w:r>
-      <w:r>
-        <w:t>)</w:t>
+      <w:r>
+        <w:t>Estado</w:t>
+      </w:r>
+      <w:r>
+        <w:t>()</w:t>
       </w:r>
     </w:p>
     <w:p>
@@ -486,6 +525,102 @@
       </w:pPr>
       <w:proofErr w:type="spellStart"/>
       <w:r>
+        <w:t>Float</w:t>
+      </w:r>
+      <w:proofErr w:type="spellEnd"/>
+      <w:r>
+        <w:t xml:space="preserve"> </w:t>
+      </w:r>
+      <w:proofErr w:type="gramStart"/>
+      <w:r>
+        <w:t>E</w:t>
+      </w:r>
+      <w:r>
+        <w:t>staciones</w:t>
+      </w:r>
+      <w:r>
+        <w:t>[</w:t>
+      </w:r>
+      <w:proofErr w:type="gramEnd"/>
+      <w:r>
+        <w:t>]</w:t>
+      </w:r>
+      <w:r>
+        <w:t xml:space="preserve"> </w:t>
+      </w:r>
+    </w:p>
+    <w:p>
+      <w:pPr>
+        <w:pStyle w:val="NoSpacing"/>
+        <w:numPr>
+          <w:ilvl w:val="0"/>
+          <w:numId w:val="2"/>
+        </w:numPr>
+      </w:pPr>
+      <w:proofErr w:type="spellStart"/>
+      <w:r>
+        <w:t>Float</w:t>
+      </w:r>
+      <w:proofErr w:type="spellEnd"/>
+      <w:r>
+        <w:t xml:space="preserve"> </w:t>
+      </w:r>
+      <w:proofErr w:type="spellStart"/>
+      <w:r>
+        <w:t>Emisora</w:t>
+      </w:r>
+      <w:r>
+        <w:t>FM</w:t>
+      </w:r>
+      <w:proofErr w:type="spellEnd"/>
+      <w:r>
+        <w:t xml:space="preserve"> </w:t>
+      </w:r>
+      <w:r>
+        <w:t>(</w:t>
+      </w:r>
+      <w:r>
+        <w:t>)</w:t>
+      </w:r>
+    </w:p>
+    <w:p>
+      <w:pPr>
+        <w:pStyle w:val="NoSpacing"/>
+        <w:numPr>
+          <w:ilvl w:val="0"/>
+          <w:numId w:val="2"/>
+        </w:numPr>
+      </w:pPr>
+      <w:proofErr w:type="spellStart"/>
+      <w:r>
+        <w:t>Float</w:t>
+      </w:r>
+      <w:proofErr w:type="spellEnd"/>
+      <w:r>
+        <w:t xml:space="preserve"> </w:t>
+      </w:r>
+      <w:proofErr w:type="spellStart"/>
+      <w:r>
+        <w:t>EmisoraAM</w:t>
+      </w:r>
+      <w:proofErr w:type="spellEnd"/>
+      <w:r>
+        <w:t xml:space="preserve"> (</w:t>
+      </w:r>
+      <w:r>
+        <w:t>)</w:t>
+      </w:r>
+    </w:p>
+    <w:p>
+      <w:pPr>
+        <w:pStyle w:val="NoSpacing"/>
+        <w:numPr>
+          <w:ilvl w:val="0"/>
+          <w:numId w:val="2"/>
+        </w:numPr>
+      </w:pPr>
+      <w:proofErr w:type="spellStart"/>
+      <w:r>
         <w:t>Boolean</w:t>
       </w:r>
       <w:proofErr w:type="spellEnd"/>
@@ -685,12 +820,7 @@
         <w:t xml:space="preserve"> que en caso de tr</w:t>
       </w:r>
       <w:r>
-        <w:t>ue se c</w:t>
-      </w:r>
-      <w:bookmarkStart w:id="0" w:name="_GoBack"/>
-      <w:bookmarkEnd w:id="0"/>
-      <w:r>
-        <w:t xml:space="preserve">ambiará la estación a la siguiente y caso de false se regresará a la anterior. </w:t>
+        <w:t xml:space="preserve">ue se cambiará la estación a la siguiente y caso de false se regresará a la anterior. </w:t>
       </w:r>
     </w:p>
     <w:p>
@@ -741,13 +871,19 @@
         </w:numPr>
       </w:pPr>
       <w:proofErr w:type="spellStart"/>
+      <w:r>
+        <w:t>F</w:t>
+      </w:r>
+      <w:r>
+        <w:t>loat</w:t>
+      </w:r>
+      <w:proofErr w:type="spellEnd"/>
+      <w:r>
+        <w:t xml:space="preserve"> </w:t>
+      </w:r>
       <w:proofErr w:type="gramStart"/>
       <w:r>
-        <w:t>floatSeleccionar</w:t>
-      </w:r>
-      <w:proofErr w:type="spellEnd"/>
-      <w:r>
-        <w:t xml:space="preserve">( </w:t>
+        <w:t xml:space="preserve">Seleccionar( </w:t>
       </w:r>
       <w:proofErr w:type="spellStart"/>
       <w:r>
@@ -761,6 +897,113 @@
       <w:r>
         <w:t xml:space="preserve"> Recibe la posición que se quiere mostrar, cambia la emisora actual al valor de esa posición y muestra esa posición actual. </w:t>
       </w:r>
+    </w:p>
+    <w:p>
+      <w:pPr>
+        <w:pStyle w:val="NoSpacing"/>
+        <w:numPr>
+          <w:ilvl w:val="0"/>
+          <w:numId w:val="1"/>
+        </w:numPr>
+      </w:pPr>
+      <w:proofErr w:type="spellStart"/>
+      <w:r>
+        <w:t>Boolean</w:t>
+      </w:r>
+      <w:proofErr w:type="spellEnd"/>
+      <w:r>
+        <w:t xml:space="preserve"> </w:t>
+      </w:r>
+      <w:proofErr w:type="spellStart"/>
+      <w:proofErr w:type="gramStart"/>
+      <w:r>
+        <w:t>getFrecuencia</w:t>
+      </w:r>
+      <w:proofErr w:type="spellEnd"/>
+      <w:r>
+        <w:t>(</w:t>
+      </w:r>
+      <w:proofErr w:type="gramEnd"/>
+      <w:r>
+        <w:t xml:space="preserve">): nos devuelve la frecuencia en la que esta </w:t>
+      </w:r>
+    </w:p>
+    <w:p>
+      <w:pPr>
+        <w:pStyle w:val="NoSpacing"/>
+        <w:numPr>
+          <w:ilvl w:val="0"/>
+          <w:numId w:val="1"/>
+        </w:numPr>
+      </w:pPr>
+      <w:proofErr w:type="spellStart"/>
+      <w:r>
+        <w:lastRenderedPageBreak/>
+        <w:t>Float</w:t>
+      </w:r>
+      <w:proofErr w:type="spellEnd"/>
+      <w:r>
+        <w:t xml:space="preserve"> </w:t>
+      </w:r>
+      <w:proofErr w:type="spellStart"/>
+      <w:proofErr w:type="gramStart"/>
+      <w:r>
+        <w:t>getEmisoraI</w:t>
+      </w:r>
+      <w:proofErr w:type="spellEnd"/>
+      <w:r>
+        <w:t>(</w:t>
+      </w:r>
+      <w:proofErr w:type="gramEnd"/>
+      <w:r>
+        <w:t>): nos devuelve la emisora en la que esta</w:t>
+      </w:r>
+    </w:p>
+    <w:p>
+      <w:pPr>
+        <w:pStyle w:val="NoSpacing"/>
+        <w:numPr>
+          <w:ilvl w:val="0"/>
+          <w:numId w:val="1"/>
+        </w:numPr>
+      </w:pPr>
+      <w:proofErr w:type="spellStart"/>
+      <w:r>
+        <w:t>Boolean</w:t>
+      </w:r>
+      <w:proofErr w:type="spellEnd"/>
+      <w:r>
+        <w:t xml:space="preserve"> </w:t>
+      </w:r>
+      <w:proofErr w:type="spellStart"/>
+      <w:proofErr w:type="gramStart"/>
+      <w:r>
+        <w:t>getEstado</w:t>
+      </w:r>
+      <w:proofErr w:type="spellEnd"/>
+      <w:r>
+        <w:t>(</w:t>
+      </w:r>
+      <w:proofErr w:type="gramEnd"/>
+      <w:r>
+        <w:t xml:space="preserve">): nos </w:t>
+      </w:r>
+      <w:proofErr w:type="spellStart"/>
+      <w:r>
+        <w:t>devulve</w:t>
+      </w:r>
+      <w:proofErr w:type="spellEnd"/>
+      <w:r>
+        <w:t xml:space="preserve"> el estado en el que esta la radio. </w:t>
+      </w:r>
+      <w:bookmarkStart w:id="0" w:name="_GoBack"/>
+      <w:bookmarkEnd w:id="0"/>
+    </w:p>
+    <w:p>
+      <w:pPr>
+        <w:pStyle w:val="NoSpacing"/>
+        <w:ind w:left="1416"/>
+      </w:pPr>
     </w:p>
     <w:p>
       <w:pPr>

</xml_diff>

<commit_message>
Revert "Arreglos de uml y documento"
This reverts commit ceabedc69f9338b580256da10440848d3b4163e7.
</commit_message>
<xml_diff>
--- a/Lab 1 Diseño.docx
+++ b/Lab 1 Diseño.docx
@@ -150,10 +150,7 @@
       </w:r>
       <w:proofErr w:type="gramStart"/>
       <w:r>
-        <w:t>e</w:t>
-      </w:r>
-      <w:r>
-        <w:t>stado(</w:t>
+        <w:t>Estado(</w:t>
       </w:r>
       <w:proofErr w:type="gramEnd"/>
       <w:r>
@@ -178,10 +175,7 @@
       </w:r>
       <w:proofErr w:type="gramStart"/>
       <w:r>
-        <w:t>f</w:t>
-      </w:r>
-      <w:r>
-        <w:t>recuencia(</w:t>
+        <w:t>Frecuencia(</w:t>
       </w:r>
       <w:proofErr w:type="gramEnd"/>
       <w:r>
@@ -202,10 +196,7 @@
       </w:r>
       <w:proofErr w:type="spellEnd"/>
       <w:r>
-        <w:t xml:space="preserve"> c</w:t>
-      </w:r>
-      <w:r>
-        <w:t>ambiar(</w:t>
+        <w:t xml:space="preserve"> Cambiar(</w:t>
       </w:r>
       <w:proofErr w:type="spellStart"/>
       <w:r>
@@ -234,6 +225,7 @@
         <w:t xml:space="preserve">Void </w:t>
       </w:r>
       <w:proofErr w:type="spellStart"/>
+      <w:proofErr w:type="gramStart"/>
       <w:r>
         <w:rPr>
           <w:lang w:val="en-US"/>
@@ -247,14 +239,7 @@
         </w:rPr>
         <w:t>(</w:t>
       </w:r>
-      <w:proofErr w:type="spellStart"/>
-      <w:r>
-        <w:rPr>
-          <w:lang w:val="en-US"/>
-        </w:rPr>
-        <w:t>int</w:t>
-      </w:r>
-      <w:proofErr w:type="spellEnd"/>
+      <w:proofErr w:type="gramEnd"/>
       <w:r>
         <w:rPr>
           <w:lang w:val="en-US"/>
@@ -311,41 +296,88 @@
     <w:p>
       <w:pPr>
         <w:pStyle w:val="NoSpacing"/>
+        <w:rPr>
+          <w:lang w:val="en-US"/>
+        </w:rPr>
+      </w:pPr>
+    </w:p>
+    <w:p>
+      <w:pPr>
+        <w:pStyle w:val="NoSpacing"/>
+        <w:rPr>
+          <w:lang w:val="en-US"/>
+        </w:rPr>
+      </w:pPr>
+    </w:p>
+    <w:p>
+      <w:pPr>
+        <w:pStyle w:val="NoSpacing"/>
+      </w:pPr>
+      <w:r>
+        <w:rPr>
+          <w:b/>
+          <w:sz w:val="24"/>
+        </w:rPr>
+        <w:t xml:space="preserve">Radio: </w:t>
+      </w:r>
+      <w:r>
+        <w:rPr>
+          <w:b/>
+          <w:sz w:val="24"/>
+        </w:rPr>
+        <w:t xml:space="preserve"> </w:t>
+      </w:r>
+      <w:r>
+        <w:tab/>
+      </w:r>
+    </w:p>
+    <w:p>
+      <w:pPr>
+        <w:pStyle w:val="NoSpacing"/>
+        <w:rPr>
+          <w:b/>
+        </w:rPr>
+      </w:pPr>
+      <w:r>
+        <w:tab/>
+      </w:r>
+      <w:r>
+        <w:rPr>
+          <w:color w:val="4472C4" w:themeColor="accent5"/>
+        </w:rPr>
+        <w:t>Atributos:</w:t>
+      </w:r>
+      <w:r>
+        <w:tab/>
+      </w:r>
+    </w:p>
+    <w:p>
+      <w:pPr>
+        <w:pStyle w:val="NoSpacing"/>
         <w:numPr>
           <w:ilvl w:val="0"/>
           <w:numId w:val="2"/>
         </w:numPr>
-        <w:rPr>
-          <w:lang w:val="en-US"/>
-        </w:rPr>
-      </w:pPr>
-      <w:r>
-        <w:rPr>
-          <w:lang w:val="en-US"/>
-        </w:rPr>
-        <w:t xml:space="preserve">Boolean </w:t>
-      </w:r>
-      <w:proofErr w:type="spellStart"/>
-      <w:proofErr w:type="gramStart"/>
-      <w:r>
-        <w:rPr>
-          <w:lang w:val="en-US"/>
-        </w:rPr>
-        <w:t>getFrecuencia</w:t>
-      </w:r>
-      <w:proofErr w:type="spellEnd"/>
-      <w:r>
-        <w:rPr>
-          <w:lang w:val="en-US"/>
-        </w:rPr>
-        <w:t>(</w:t>
-      </w:r>
-      <w:proofErr w:type="gramEnd"/>
-      <w:r>
-        <w:rPr>
-          <w:lang w:val="en-US"/>
-        </w:rPr>
-        <w:t>)</w:t>
+      </w:pPr>
+      <w:proofErr w:type="spellStart"/>
+      <w:r>
+        <w:t>Boole</w:t>
+      </w:r>
+      <w:r>
+        <w:t>a</w:t>
+      </w:r>
+      <w:r>
+        <w:t>n</w:t>
+      </w:r>
+      <w:proofErr w:type="spellEnd"/>
+      <w:r>
+        <w:t xml:space="preserve"> </w:t>
+      </w:r>
+      <w:r>
+        <w:t>Estado</w:t>
+      </w:r>
+      <w:r>
+        <w:t>()</w:t>
       </w:r>
     </w:p>
     <w:p>
@@ -355,37 +387,31 @@
           <w:ilvl w:val="0"/>
           <w:numId w:val="2"/>
         </w:numPr>
-        <w:rPr>
-          <w:lang w:val="en-US"/>
-        </w:rPr>
-      </w:pPr>
-      <w:r>
-        <w:rPr>
-          <w:lang w:val="en-US"/>
-        </w:rPr>
-        <w:t xml:space="preserve">Float </w:t>
-      </w:r>
-      <w:proofErr w:type="spellStart"/>
+      </w:pPr>
+      <w:proofErr w:type="spellStart"/>
+      <w:r>
+        <w:t>Float</w:t>
+      </w:r>
+      <w:proofErr w:type="spellEnd"/>
+      <w:r>
+        <w:t xml:space="preserve"> </w:t>
+      </w:r>
       <w:proofErr w:type="gramStart"/>
       <w:r>
-        <w:rPr>
-          <w:lang w:val="en-US"/>
-        </w:rPr>
-        <w:t>getEmisora</w:t>
-      </w:r>
-      <w:proofErr w:type="spellEnd"/>
-      <w:r>
-        <w:rPr>
-          <w:lang w:val="en-US"/>
-        </w:rPr>
-        <w:t>(</w:t>
+        <w:t>E</w:t>
+      </w:r>
+      <w:r>
+        <w:t>staciones</w:t>
+      </w:r>
+      <w:r>
+        <w:t>[</w:t>
       </w:r>
       <w:proofErr w:type="gramEnd"/>
       <w:r>
-        <w:rPr>
-          <w:lang w:val="en-US"/>
-        </w:rPr>
-        <w:t>)</w:t>
+        <w:t>]</w:t>
+      </w:r>
+      <w:r>
+        <w:t xml:space="preserve"> </w:t>
       </w:r>
     </w:p>
     <w:p>
@@ -395,95 +421,31 @@
           <w:ilvl w:val="0"/>
           <w:numId w:val="2"/>
         </w:numPr>
-        <w:rPr>
-          <w:lang w:val="en-US"/>
-        </w:rPr>
-      </w:pPr>
-      <w:r>
-        <w:rPr>
-          <w:lang w:val="en-US"/>
-        </w:rPr>
-        <w:t xml:space="preserve">Boolean </w:t>
-      </w:r>
-      <w:proofErr w:type="spellStart"/>
-      <w:proofErr w:type="gramStart"/>
-      <w:r>
-        <w:rPr>
-          <w:lang w:val="en-US"/>
-        </w:rPr>
-        <w:t>getEstado</w:t>
-      </w:r>
-      <w:proofErr w:type="spellEnd"/>
-      <w:r>
-        <w:rPr>
-          <w:lang w:val="en-US"/>
-        </w:rPr>
+      </w:pPr>
+      <w:proofErr w:type="spellStart"/>
+      <w:r>
+        <w:t>Float</w:t>
+      </w:r>
+      <w:proofErr w:type="spellEnd"/>
+      <w:r>
+        <w:t xml:space="preserve"> </w:t>
+      </w:r>
+      <w:proofErr w:type="spellStart"/>
+      <w:r>
+        <w:t>Emisora</w:t>
+      </w:r>
+      <w:r>
+        <w:t>FM</w:t>
+      </w:r>
+      <w:proofErr w:type="spellEnd"/>
+      <w:r>
+        <w:t xml:space="preserve"> </w:t>
+      </w:r>
+      <w:r>
         <w:t>(</w:t>
       </w:r>
-      <w:proofErr w:type="gramEnd"/>
-      <w:r>
-        <w:rPr>
-          <w:lang w:val="en-US"/>
-        </w:rPr>
+      <w:r>
         <w:t>)</w:t>
-      </w:r>
-    </w:p>
-    <w:p>
-      <w:pPr>
-        <w:pStyle w:val="NoSpacing"/>
-        <w:rPr>
-          <w:lang w:val="en-US"/>
-        </w:rPr>
-      </w:pPr>
-    </w:p>
-    <w:p>
-      <w:pPr>
-        <w:pStyle w:val="NoSpacing"/>
-        <w:rPr>
-          <w:lang w:val="en-US"/>
-        </w:rPr>
-      </w:pPr>
-    </w:p>
-    <w:p>
-      <w:pPr>
-        <w:pStyle w:val="NoSpacing"/>
-      </w:pPr>
-      <w:r>
-        <w:rPr>
-          <w:b/>
-          <w:sz w:val="24"/>
-        </w:rPr>
-        <w:t xml:space="preserve">Radio: </w:t>
-      </w:r>
-      <w:r>
-        <w:rPr>
-          <w:b/>
-          <w:sz w:val="24"/>
-        </w:rPr>
-        <w:t xml:space="preserve"> </w:t>
-      </w:r>
-      <w:r>
-        <w:tab/>
-      </w:r>
-    </w:p>
-    <w:p>
-      <w:pPr>
-        <w:pStyle w:val="NoSpacing"/>
-        <w:rPr>
-          <w:b/>
-        </w:rPr>
-      </w:pPr>
-      <w:r>
-        <w:tab/>
-      </w:r>
-      <w:r>
-        <w:rPr>
-          <w:color w:val="4472C4" w:themeColor="accent5"/>
-        </w:rPr>
-        <w:t>Atributos:</w:t>
-      </w:r>
-      <w:r>
-        <w:tab/>
       </w:r>
     </w:p>
     <w:p>
@@ -496,23 +458,22 @@
       </w:pPr>
       <w:proofErr w:type="spellStart"/>
       <w:r>
-        <w:t>Boole</w:t>
-      </w:r>
-      <w:r>
-        <w:t>a</w:t>
-      </w:r>
-      <w:r>
-        <w:t>n</w:t>
+        <w:t>Float</w:t>
       </w:r>
       <w:proofErr w:type="spellEnd"/>
       <w:r>
         <w:t xml:space="preserve"> </w:t>
       </w:r>
-      <w:r>
-        <w:t>Estado</w:t>
-      </w:r>
-      <w:r>
-        <w:t>()</w:t>
+      <w:proofErr w:type="spellStart"/>
+      <w:r>
+        <w:t>EmisoraAM</w:t>
+      </w:r>
+      <w:proofErr w:type="spellEnd"/>
+      <w:r>
+        <w:t xml:space="preserve"> (</w:t>
+      </w:r>
+      <w:r>
+        <w:t>)</w:t>
       </w:r>
     </w:p>
     <w:p>
@@ -525,102 +486,6 @@
       </w:pPr>
       <w:proofErr w:type="spellStart"/>
       <w:r>
-        <w:t>Float</w:t>
-      </w:r>
-      <w:proofErr w:type="spellEnd"/>
-      <w:r>
-        <w:t xml:space="preserve"> </w:t>
-      </w:r>
-      <w:proofErr w:type="gramStart"/>
-      <w:r>
-        <w:t>E</w:t>
-      </w:r>
-      <w:r>
-        <w:t>staciones</w:t>
-      </w:r>
-      <w:r>
-        <w:t>[</w:t>
-      </w:r>
-      <w:proofErr w:type="gramEnd"/>
-      <w:r>
-        <w:t>]</w:t>
-      </w:r>
-      <w:r>
-        <w:t xml:space="preserve"> </w:t>
-      </w:r>
-    </w:p>
-    <w:p>
-      <w:pPr>
-        <w:pStyle w:val="NoSpacing"/>
-        <w:numPr>
-          <w:ilvl w:val="0"/>
-          <w:numId w:val="2"/>
-        </w:numPr>
-      </w:pPr>
-      <w:proofErr w:type="spellStart"/>
-      <w:r>
-        <w:t>Float</w:t>
-      </w:r>
-      <w:proofErr w:type="spellEnd"/>
-      <w:r>
-        <w:t xml:space="preserve"> </w:t>
-      </w:r>
-      <w:proofErr w:type="spellStart"/>
-      <w:r>
-        <w:t>Emisora</w:t>
-      </w:r>
-      <w:r>
-        <w:t>FM</w:t>
-      </w:r>
-      <w:proofErr w:type="spellEnd"/>
-      <w:r>
-        <w:t xml:space="preserve"> </w:t>
-      </w:r>
-      <w:r>
-        <w:t>(</w:t>
-      </w:r>
-      <w:r>
-        <w:t>)</w:t>
-      </w:r>
-    </w:p>
-    <w:p>
-      <w:pPr>
-        <w:pStyle w:val="NoSpacing"/>
-        <w:numPr>
-          <w:ilvl w:val="0"/>
-          <w:numId w:val="2"/>
-        </w:numPr>
-      </w:pPr>
-      <w:proofErr w:type="spellStart"/>
-      <w:r>
-        <w:t>Float</w:t>
-      </w:r>
-      <w:proofErr w:type="spellEnd"/>
-      <w:r>
-        <w:t xml:space="preserve"> </w:t>
-      </w:r>
-      <w:proofErr w:type="spellStart"/>
-      <w:r>
-        <w:t>EmisoraAM</w:t>
-      </w:r>
-      <w:proofErr w:type="spellEnd"/>
-      <w:r>
-        <w:t xml:space="preserve"> (</w:t>
-      </w:r>
-      <w:r>
-        <w:t>)</w:t>
-      </w:r>
-    </w:p>
-    <w:p>
-      <w:pPr>
-        <w:pStyle w:val="NoSpacing"/>
-        <w:numPr>
-          <w:ilvl w:val="0"/>
-          <w:numId w:val="2"/>
-        </w:numPr>
-      </w:pPr>
-      <w:proofErr w:type="spellStart"/>
-      <w:r>
         <w:t>Boolean</w:t>
       </w:r>
       <w:proofErr w:type="spellEnd"/>
@@ -820,7 +685,12 @@
         <w:t xml:space="preserve"> que en caso de tr</w:t>
       </w:r>
       <w:r>
-        <w:t xml:space="preserve">ue se cambiará la estación a la siguiente y caso de false se regresará a la anterior. </w:t>
+        <w:t>ue se c</w:t>
+      </w:r>
+      <w:bookmarkStart w:id="0" w:name="_GoBack"/>
+      <w:bookmarkEnd w:id="0"/>
+      <w:r>
+        <w:t xml:space="preserve">ambiará la estación a la siguiente y caso de false se regresará a la anterior. </w:t>
       </w:r>
     </w:p>
     <w:p>
@@ -871,19 +741,13 @@
         </w:numPr>
       </w:pPr>
       <w:proofErr w:type="spellStart"/>
-      <w:r>
-        <w:t>F</w:t>
-      </w:r>
-      <w:r>
-        <w:t>loat</w:t>
-      </w:r>
-      <w:proofErr w:type="spellEnd"/>
-      <w:r>
-        <w:t xml:space="preserve"> </w:t>
-      </w:r>
       <w:proofErr w:type="gramStart"/>
       <w:r>
-        <w:t xml:space="preserve">Seleccionar( </w:t>
+        <w:t>floatSeleccionar</w:t>
+      </w:r>
+      <w:proofErr w:type="spellEnd"/>
+      <w:r>
+        <w:t xml:space="preserve">( </w:t>
       </w:r>
       <w:proofErr w:type="spellStart"/>
       <w:r>
@@ -897,113 +761,6 @@
       <w:r>
         <w:t xml:space="preserve"> Recibe la posición que se quiere mostrar, cambia la emisora actual al valor de esa posición y muestra esa posición actual. </w:t>
       </w:r>
-    </w:p>
-    <w:p>
-      <w:pPr>
-        <w:pStyle w:val="NoSpacing"/>
-        <w:numPr>
-          <w:ilvl w:val="0"/>
-          <w:numId w:val="1"/>
-        </w:numPr>
-      </w:pPr>
-      <w:proofErr w:type="spellStart"/>
-      <w:r>
-        <w:t>Boolean</w:t>
-      </w:r>
-      <w:proofErr w:type="spellEnd"/>
-      <w:r>
-        <w:t xml:space="preserve"> </w:t>
-      </w:r>
-      <w:proofErr w:type="spellStart"/>
-      <w:proofErr w:type="gramStart"/>
-      <w:r>
-        <w:t>getFrecuencia</w:t>
-      </w:r>
-      <w:proofErr w:type="spellEnd"/>
-      <w:r>
-        <w:t>(</w:t>
-      </w:r>
-      <w:proofErr w:type="gramEnd"/>
-      <w:r>
-        <w:t xml:space="preserve">): nos devuelve la frecuencia en la que esta </w:t>
-      </w:r>
-    </w:p>
-    <w:p>
-      <w:pPr>
-        <w:pStyle w:val="NoSpacing"/>
-        <w:numPr>
-          <w:ilvl w:val="0"/>
-          <w:numId w:val="1"/>
-        </w:numPr>
-      </w:pPr>
-      <w:proofErr w:type="spellStart"/>
-      <w:r>
-        <w:lastRenderedPageBreak/>
-        <w:t>Float</w:t>
-      </w:r>
-      <w:proofErr w:type="spellEnd"/>
-      <w:r>
-        <w:t xml:space="preserve"> </w:t>
-      </w:r>
-      <w:proofErr w:type="spellStart"/>
-      <w:proofErr w:type="gramStart"/>
-      <w:r>
-        <w:t>getEmisoraI</w:t>
-      </w:r>
-      <w:proofErr w:type="spellEnd"/>
-      <w:r>
-        <w:t>(</w:t>
-      </w:r>
-      <w:proofErr w:type="gramEnd"/>
-      <w:r>
-        <w:t>): nos devuelve la emisora en la que esta</w:t>
-      </w:r>
-    </w:p>
-    <w:p>
-      <w:pPr>
-        <w:pStyle w:val="NoSpacing"/>
-        <w:numPr>
-          <w:ilvl w:val="0"/>
-          <w:numId w:val="1"/>
-        </w:numPr>
-      </w:pPr>
-      <w:proofErr w:type="spellStart"/>
-      <w:r>
-        <w:t>Boolean</w:t>
-      </w:r>
-      <w:proofErr w:type="spellEnd"/>
-      <w:r>
-        <w:t xml:space="preserve"> </w:t>
-      </w:r>
-      <w:proofErr w:type="spellStart"/>
-      <w:proofErr w:type="gramStart"/>
-      <w:r>
-        <w:t>getEstado</w:t>
-      </w:r>
-      <w:proofErr w:type="spellEnd"/>
-      <w:r>
-        <w:t>(</w:t>
-      </w:r>
-      <w:proofErr w:type="gramEnd"/>
-      <w:r>
-        <w:t xml:space="preserve">): nos </w:t>
-      </w:r>
-      <w:proofErr w:type="spellStart"/>
-      <w:r>
-        <w:t>devulve</w:t>
-      </w:r>
-      <w:proofErr w:type="spellEnd"/>
-      <w:r>
-        <w:t xml:space="preserve"> el estado en el que esta la radio. </w:t>
-      </w:r>
-      <w:bookmarkStart w:id="0" w:name="_GoBack"/>
-      <w:bookmarkEnd w:id="0"/>
-    </w:p>
-    <w:p>
-      <w:pPr>
-        <w:pStyle w:val="NoSpacing"/>
-        <w:ind w:left="1416"/>
-      </w:pPr>
     </w:p>
     <w:p>
       <w:pPr>

</xml_diff>